<commit_message>
add server & client
directories architecture
</commit_message>
<xml_diff>
--- a/attendus.docx
+++ b/attendus.docx
@@ -128,6 +128,11 @@
       <w:r>
         <w:t>)</w:t>
       </w:r>
+      <w:r>
+        <w:t> :</w:t>
+      </w:r>
+      <w:bookmarkStart w:id="0" w:name="_GoBack"/>
+      <w:bookmarkEnd w:id="0"/>
     </w:p>
     <w:p>
       <w:pPr>
@@ -155,10 +160,13 @@
         </w:numPr>
       </w:pPr>
       <w:r>
-        <w:t>Interface pour parler avec le BOTs</w:t>
-      </w:r>
-      <w:bookmarkStart w:id="0" w:name="_GoBack"/>
-      <w:bookmarkEnd w:id="0"/>
+        <w:t xml:space="preserve">Interface pour parler avec le </w:t>
+      </w:r>
+      <w:proofErr w:type="spellStart"/>
+      <w:r>
+        <w:t>BOTs</w:t>
+      </w:r>
+      <w:proofErr w:type="spellEnd"/>
     </w:p>
     <w:sectPr>
       <w:pgSz w:w="11906" w:h="16838"/>

</xml_diff>

<commit_message>
Push fin de journée
Fin de Jour 1
</commit_message>
<xml_diff>
--- a/attendus.docx
+++ b/attendus.docx
@@ -112,7 +112,15 @@
         </w:numPr>
       </w:pPr>
       <w:r>
+        <w:t>(</w:t>
+      </w:r>
+      <w:bookmarkStart w:id="0" w:name="_GoBack"/>
+      <w:bookmarkEnd w:id="0"/>
+      <w:r>
         <w:t>Choix d’un fichier de paramètre de connexion à Discord</w:t>
+      </w:r>
+      <w:r>
+        <w:t>)</w:t>
       </w:r>
     </w:p>
     <w:p/>
@@ -131,8 +139,6 @@
       <w:r>
         <w:t> :</w:t>
       </w:r>
-      <w:bookmarkStart w:id="0" w:name="_GoBack"/>
-      <w:bookmarkEnd w:id="0"/>
     </w:p>
     <w:p>
       <w:pPr>

</xml_diff>